<commit_message>
Changed plan for task 6 SOI
</commit_message>
<xml_diff>
--- a/Semester_3/SOI/plans_for_tasks/Koncepcja_t6.docx
+++ b/Semester_3/SOI/plans_for_tasks/Koncepcja_t6.docx
@@ -235,13 +235,7 @@
         <w:t>]</w:t>
       </w:r>
       <w:r>
-        <w:t xml:space="preserve"> [targetPath] </w:t>
-      </w:r>
-      <w:r>
-        <w:t>[diskName(o)]</w:t>
-      </w:r>
-      <w:r>
-        <w:t xml:space="preserve"> – kopiowanie pliku z dysku wirtualnego na dysk systemu Linux</w:t>
+        <w:t xml:space="preserve"> [targetPath] [diskName(o)] – kopiowanie pliku z dysku wirtualnego na dysk systemu Linux</w:t>
       </w:r>
     </w:p>
     <w:p>
@@ -370,19 +364,7 @@
         </w:numPr>
       </w:pPr>
       <w:r>
-        <w:t xml:space="preserve">Informacje o dysku (rozmiar, liczba plików) i każdym z bloków pamięci ( </w:t>
-      </w:r>
-      <w:r>
-        <w:t>ad</w:t>
-      </w:r>
-      <w:r>
-        <w:t xml:space="preserve">res, </w:t>
-      </w:r>
-      <w:r>
-        <w:t>rozmiar,</w:t>
-      </w:r>
-      <w:r>
-        <w:t xml:space="preserve"> typ obszaru (plik/wolny blok), nazwa pliku (dla plików) )</w:t>
+        <w:t>Informacje o dysku (rozmiar, liczba plików) i każdym z bloków pamięci ( adres, rozmiar, typ obszaru (plik/wolny blok), nazwa pliku (dla plików) )</w:t>
       </w:r>
     </w:p>
     <w:p>
@@ -408,8 +390,6 @@
       <w:r>
         <w:t>Dla każdego dysku zostanie wprowadzone ograniczenie ilości posiadanych plików ze względu na miejsce przeznaczone na informacje o dysku. Po osiągnięciu limitu nie będzie możliwe dodawanie plików na dysk.</w:t>
       </w:r>
-      <w:bookmarkStart w:id="0" w:name="_GoBack"/>
-      <w:bookmarkEnd w:id="0"/>
     </w:p>
     <w:p>
       <w:pPr>
@@ -435,6 +415,29 @@
       <w:r>
         <w:t>W przypadku braku pliku lub dysku o podanej nazwie lub istniejącym już pliku o podanej nazwie, program zwróci błąd i operacja kopiowania/wyświetlania/usuwania zostanie przerwana.</w:t>
       </w:r>
+    </w:p>
+    <w:p>
+      <w:pPr>
+        <w:pStyle w:val="Akapitzlist"/>
+        <w:numPr>
+          <w:ilvl w:val="0"/>
+          <w:numId w:val="12"/>
+        </w:numPr>
+      </w:pPr>
+      <w:r>
+        <w:t xml:space="preserve">W przypadku braku pamięci na skopiowanie kolejnego pliku, program </w:t>
+      </w:r>
+      <w:r>
+        <w:t xml:space="preserve">obliczy, czy brak miejsca na dysku jest spowodowany fragmentacją pamięci i gdy jest to konieczne, </w:t>
+      </w:r>
+      <w:r>
+        <w:t>doko</w:t>
+      </w:r>
+      <w:r>
+        <w:t>na próby defragmentacji pamięci poprzez wypełnienie danymi bloków pustych między plikami i zostawienie miejsca w ostatnim bloku pamięci.</w:t>
+      </w:r>
+      <w:bookmarkStart w:id="0" w:name="_GoBack"/>
+      <w:bookmarkEnd w:id="0"/>
     </w:p>
     <w:p>
       <w:pPr>
@@ -3850,7 +3853,7 @@
 </file>
 
 <file path=customXml/itemProps1.xml><?xml version="1.0" encoding="utf-8"?>
-<ds:datastoreItem xmlns:ds="http://schemas.openxmlformats.org/officeDocument/2006/customXml" ds:itemID="{0831ACB8-7365-2D45-9DD9-18724AC0137B}">
+<ds:datastoreItem xmlns:ds="http://schemas.openxmlformats.org/officeDocument/2006/customXml" ds:itemID="{572144A6-AE0F-9A4B-A5A7-5EF342BA9CA9}">
   <ds:schemaRefs>
     <ds:schemaRef ds:uri="http://schemas.openxmlformats.org/officeDocument/2006/bibliography"/>
   </ds:schemaRefs>

</xml_diff>

<commit_message>
Mkdisk done - work ahead
</commit_message>
<xml_diff>
--- a/Semester_3/SOI/plans_for_tasks/Koncepcja_t6.docx
+++ b/Semester_3/SOI/plans_for_tasks/Koncepcja_t6.docx
@@ -13,6 +13,18 @@
         <w:rPr>
           <w:rStyle w:val="Wyrnieniedelikatne"/>
         </w:rPr>
+        <w:softHyphen/>
+      </w:r>
+      <w:r>
+        <w:rPr>
+          <w:rStyle w:val="Wyrnieniedelikatne"/>
+        </w:rPr>
+        <w:softHyphen/>
+      </w:r>
+      <w:r>
+        <w:rPr>
+          <w:rStyle w:val="Wyrnieniedelikatne"/>
+        </w:rPr>
         <w:t>Wojciech Sitek</w:t>
       </w:r>
     </w:p>
@@ -166,7 +178,20 @@
         </w:numPr>
       </w:pPr>
       <w:r>
-        <w:t>Do obsługi stworzonego systemu plików będą wykorzystywane napisane krótkie skrypty w języku sh, wywołujące określone funkcje z programu w języku C++. Będą to komendy:</w:t>
+        <w:t xml:space="preserve">Do obsługi stworzonego systemu plików będą wykorzystywane napisane krótkie skrypty w języku </w:t>
+      </w:r>
+      <w:proofErr w:type="spellStart"/>
+      <w:r>
+        <w:t>sh</w:t>
+      </w:r>
+      <w:proofErr w:type="spellEnd"/>
+      <w:r>
+        <w:t>, wywołujące określone funkcje z prog</w:t>
+      </w:r>
+      <w:bookmarkStart w:id="0" w:name="_GoBack"/>
+      <w:bookmarkEnd w:id="0"/>
+      <w:r>
+        <w:t>ramu w języku C++. Będą to komendy:</w:t>
       </w:r>
     </w:p>
     <w:p>
@@ -177,9 +202,33 @@
           <w:numId w:val="12"/>
         </w:numPr>
       </w:pPr>
-      <w:r>
-        <w:t>mkdisk [diskName</w:t>
-      </w:r>
+      <w:proofErr w:type="spellStart"/>
+      <w:r>
+        <w:t>mkdisk</w:t>
+      </w:r>
+      <w:proofErr w:type="spellEnd"/>
+      <w:r>
+        <w:t xml:space="preserve"> </w:t>
+      </w:r>
+      <w:r>
+        <w:t>[</w:t>
+      </w:r>
+      <w:proofErr w:type="spellStart"/>
+      <w:r>
+        <w:t>capacity</w:t>
+      </w:r>
+      <w:proofErr w:type="spellEnd"/>
+      <w:r>
+        <w:t xml:space="preserve">(B)] </w:t>
+      </w:r>
+      <w:r>
+        <w:t>[</w:t>
+      </w:r>
+      <w:proofErr w:type="spellStart"/>
+      <w:r>
+        <w:t>diskName</w:t>
+      </w:r>
+      <w:proofErr w:type="spellEnd"/>
       <w:r>
         <w:t>(o)</w:t>
       </w:r>
@@ -201,17 +250,46 @@
           <w:numId w:val="12"/>
         </w:numPr>
       </w:pPr>
-      <w:r>
-        <w:t xml:space="preserve">put [filePath] </w:t>
-      </w:r>
-      <w:r>
-        <w:t>[targetName(o</w:t>
+      <w:proofErr w:type="spellStart"/>
+      <w:r>
+        <w:t>put</w:t>
+      </w:r>
+      <w:proofErr w:type="spellEnd"/>
+      <w:r>
+        <w:t xml:space="preserve"> [</w:t>
+      </w:r>
+      <w:proofErr w:type="spellStart"/>
+      <w:r>
+        <w:t>filePath</w:t>
+      </w:r>
+      <w:proofErr w:type="spellEnd"/>
+      <w:r>
+        <w:t xml:space="preserve">] </w:t>
+      </w:r>
+      <w:r>
+        <w:t>[</w:t>
+      </w:r>
+      <w:proofErr w:type="spellStart"/>
+      <w:r>
+        <w:t>targetName</w:t>
+      </w:r>
+      <w:proofErr w:type="spellEnd"/>
+      <w:r>
+        <w:t>(o</w:t>
       </w:r>
       <w:r>
         <w:t xml:space="preserve">)] </w:t>
       </w:r>
       <w:r>
-        <w:t xml:space="preserve">[diskName(o)] </w:t>
+        <w:t>[</w:t>
+      </w:r>
+      <w:proofErr w:type="spellStart"/>
+      <w:r>
+        <w:t>diskName</w:t>
+      </w:r>
+      <w:proofErr w:type="spellEnd"/>
+      <w:r>
+        <w:t xml:space="preserve">(o)] </w:t>
       </w:r>
       <w:r>
         <w:t>– kopiowanie pliku z systemu Linux na dysk wirtualny</w:t>
@@ -225,17 +303,40 @@
           <w:numId w:val="12"/>
         </w:numPr>
       </w:pPr>
-      <w:r>
-        <w:t>get [</w:t>
-      </w:r>
+      <w:proofErr w:type="spellStart"/>
+      <w:r>
+        <w:t>get</w:t>
+      </w:r>
+      <w:proofErr w:type="spellEnd"/>
+      <w:r>
+        <w:t xml:space="preserve"> [</w:t>
+      </w:r>
+      <w:proofErr w:type="spellStart"/>
       <w:r>
         <w:t>diskFileName</w:t>
       </w:r>
+      <w:proofErr w:type="spellEnd"/>
       <w:r>
         <w:t>]</w:t>
       </w:r>
       <w:r>
-        <w:t xml:space="preserve"> [targetPath] [diskName(o)] – kopiowanie pliku z dysku wirtualnego na dysk systemu Linux</w:t>
+        <w:t xml:space="preserve"> [</w:t>
+      </w:r>
+      <w:proofErr w:type="spellStart"/>
+      <w:r>
+        <w:t>targetPath</w:t>
+      </w:r>
+      <w:proofErr w:type="spellEnd"/>
+      <w:r>
+        <w:t>] [</w:t>
+      </w:r>
+      <w:proofErr w:type="spellStart"/>
+      <w:r>
+        <w:t>diskName</w:t>
+      </w:r>
+      <w:proofErr w:type="spellEnd"/>
+      <w:r>
+        <w:t>(o)] – kopiowanie pliku z dysku wirtualnego na dysk systemu Linux</w:t>
       </w:r>
     </w:p>
     <w:p>
@@ -246,8 +347,13 @@
           <w:numId w:val="12"/>
         </w:numPr>
       </w:pPr>
-      <w:r>
-        <w:t>ls – wyświetlanie dysków wirtualnych</w:t>
+      <w:proofErr w:type="spellStart"/>
+      <w:r>
+        <w:t>ls</w:t>
+      </w:r>
+      <w:proofErr w:type="spellEnd"/>
+      <w:r>
+        <w:t xml:space="preserve"> – wyświetlanie dysków wirtualnych</w:t>
       </w:r>
     </w:p>
     <w:p>
@@ -258,8 +364,24 @@
           <w:numId w:val="12"/>
         </w:numPr>
       </w:pPr>
-      <w:r>
-        <w:t>ls [diskName] – wyświetlanie katalogu dysku wirtualnego</w:t>
+      <w:proofErr w:type="spellStart"/>
+      <w:r>
+        <w:t>ls</w:t>
+      </w:r>
+      <w:r>
+        <w:t>disk</w:t>
+      </w:r>
+      <w:proofErr w:type="spellEnd"/>
+      <w:r>
+        <w:t xml:space="preserve"> [</w:t>
+      </w:r>
+      <w:proofErr w:type="spellStart"/>
+      <w:r>
+        <w:t>diskName</w:t>
+      </w:r>
+      <w:proofErr w:type="spellEnd"/>
+      <w:r>
+        <w:t>] – wyświetlanie katalogu dysku wirtualnego</w:t>
       </w:r>
     </w:p>
     <w:p>
@@ -270,8 +392,29 @@
           <w:numId w:val="12"/>
         </w:numPr>
       </w:pPr>
-      <w:r>
-        <w:t>rmf [fileName] [diskName(o)] – usuwanie pliku z wirtualnego dysku</w:t>
+      <w:proofErr w:type="spellStart"/>
+      <w:r>
+        <w:t>rm</w:t>
+      </w:r>
+      <w:proofErr w:type="spellEnd"/>
+      <w:r>
+        <w:t xml:space="preserve"> [</w:t>
+      </w:r>
+      <w:proofErr w:type="spellStart"/>
+      <w:r>
+        <w:t>fileName</w:t>
+      </w:r>
+      <w:proofErr w:type="spellEnd"/>
+      <w:r>
+        <w:t>] [</w:t>
+      </w:r>
+      <w:proofErr w:type="spellStart"/>
+      <w:r>
+        <w:t>diskName</w:t>
+      </w:r>
+      <w:proofErr w:type="spellEnd"/>
+      <w:r>
+        <w:t>(o)] – usuwanie pliku z wirtualnego dysku</w:t>
       </w:r>
     </w:p>
     <w:p>
@@ -282,8 +425,24 @@
           <w:numId w:val="12"/>
         </w:numPr>
       </w:pPr>
-      <w:r>
-        <w:t xml:space="preserve">rm [diskName(o)] – usuwanie wirtualnego dysku </w:t>
+      <w:proofErr w:type="spellStart"/>
+      <w:r>
+        <w:t>rm</w:t>
+      </w:r>
+      <w:r>
+        <w:t>disk</w:t>
+      </w:r>
+      <w:proofErr w:type="spellEnd"/>
+      <w:r>
+        <w:t xml:space="preserve"> [</w:t>
+      </w:r>
+      <w:proofErr w:type="spellStart"/>
+      <w:r>
+        <w:t>diskName</w:t>
+      </w:r>
+      <w:proofErr w:type="spellEnd"/>
+      <w:r>
+        <w:t xml:space="preserve">(o)] – usuwanie wirtualnego dysku </w:t>
       </w:r>
     </w:p>
     <w:p>
@@ -295,7 +454,15 @@
         </w:numPr>
       </w:pPr>
       <w:r>
-        <w:t>info [diskName(o)] – wyświetlanie zestawienia z mapą zajętości dysku</w:t>
+        <w:t>info [</w:t>
+      </w:r>
+      <w:proofErr w:type="spellStart"/>
+      <w:r>
+        <w:t>diskName</w:t>
+      </w:r>
+      <w:proofErr w:type="spellEnd"/>
+      <w:r>
+        <w:t>(o)] – wyświetlanie zestawienia z mapą zajętości dysku</w:t>
       </w:r>
     </w:p>
     <w:p>
@@ -364,7 +531,47 @@
         </w:numPr>
       </w:pPr>
       <w:r>
-        <w:t>Informacje o dysku (rozmiar, liczba plików) i każdym z bloków pamięci ( adres, rozmiar, typ obszaru (plik/wolny blok), nazwa pliku (dla plików) )</w:t>
+        <w:t>Informacje o dysku (rozmiar, liczba plików) i każdym z bloków pamięci ( adres</w:t>
+      </w:r>
+      <w:r>
+        <w:t xml:space="preserve"> (</w:t>
+      </w:r>
+      <w:proofErr w:type="spellStart"/>
+      <w:r>
+        <w:t>int</w:t>
+      </w:r>
+      <w:proofErr w:type="spellEnd"/>
+      <w:r>
+        <w:t>)</w:t>
+      </w:r>
+      <w:r>
+        <w:t>, rozmiar</w:t>
+      </w:r>
+      <w:r>
+        <w:t xml:space="preserve"> (</w:t>
+      </w:r>
+      <w:proofErr w:type="spellStart"/>
+      <w:r>
+        <w:t>int</w:t>
+      </w:r>
+      <w:proofErr w:type="spellEnd"/>
+      <w:r>
+        <w:t>)</w:t>
+      </w:r>
+      <w:r>
+        <w:t>, typ obszaru (plik/wolny blok)</w:t>
+      </w:r>
+      <w:r>
+        <w:t>(char)</w:t>
+      </w:r>
+      <w:r>
+        <w:t>, nazwa pliku (dla plików)</w:t>
+      </w:r>
+      <w:r>
+        <w:t>(char[23])</w:t>
+      </w:r>
+      <w:r>
+        <w:t xml:space="preserve"> )</w:t>
       </w:r>
     </w:p>
     <w:p>
@@ -436,8 +643,6 @@
       <w:r>
         <w:t>na próby defragmentacji pamięci poprzez wypełnienie danymi bloków pustych między plikami i zostawienie miejsca w ostatnim bloku pamięci.</w:t>
       </w:r>
-      <w:bookmarkStart w:id="0" w:name="_GoBack"/>
-      <w:bookmarkEnd w:id="0"/>
     </w:p>
     <w:p>
       <w:pPr>
@@ -450,12 +655,28 @@
       <w:r>
         <w:t xml:space="preserve">Na dysku będzie wykorzystywany algorytm alokacji segmentów </w:t>
       </w:r>
+      <w:proofErr w:type="spellStart"/>
       <w:r>
         <w:rPr>
           <w:i/>
         </w:rPr>
-        <w:t>worst fit</w:t>
-      </w:r>
+        <w:t>worst</w:t>
+      </w:r>
+      <w:proofErr w:type="spellEnd"/>
+      <w:r>
+        <w:rPr>
+          <w:i/>
+        </w:rPr>
+        <w:t xml:space="preserve"> </w:t>
+      </w:r>
+      <w:proofErr w:type="spellStart"/>
+      <w:r>
+        <w:rPr>
+          <w:i/>
+        </w:rPr>
+        <w:t>fit</w:t>
+      </w:r>
+      <w:proofErr w:type="spellEnd"/>
       <w:r>
         <w:t xml:space="preserve">, ponieważ przy alokacji nie zależy nam na </w:t>
       </w:r>
@@ -472,7 +693,15 @@
         </w:numPr>
       </w:pPr>
       <w:r>
-        <w:t>Skrypt demonstracyjny będzie miał za zadanie przetestowanie funkcjonalności dysku wirtualnego i poprawności implementacji. Będzie on wykorzystywał wszystkie komendy shella, tworzył dyski wirtualne, a także tworzył pliki w systemie Linux i próbował kopiowania/usuwania/wyświetlania bloków/wyświetlania zawartości dysku/wykonywania niedozwolonych operacji, które powinny zakończyć się błędem.</w:t>
+        <w:t xml:space="preserve">Skrypt demonstracyjny będzie miał za zadanie przetestowanie funkcjonalności dysku wirtualnego i poprawności implementacji. Będzie on wykorzystywał wszystkie komendy </w:t>
+      </w:r>
+      <w:proofErr w:type="spellStart"/>
+      <w:r>
+        <w:t>shella</w:t>
+      </w:r>
+      <w:proofErr w:type="spellEnd"/>
+      <w:r>
+        <w:t>, tworzył dyski wirtualne, a także tworzył pliki w systemie Linux i próbował kopiowania/usuwania/wyświetlania bloków/wyświetlania zawartości dysku/wykonywania niedozwolonych operacji, które powinny zakończyć się błędem.</w:t>
       </w:r>
     </w:p>
     <w:sectPr>
@@ -541,8 +770,13 @@
         <w:t xml:space="preserve">(o) </w:t>
       </w:r>
       <w:r>
-        <w:t>- optional</w:t>
-      </w:r>
+        <w:t xml:space="preserve">- </w:t>
+      </w:r>
+      <w:proofErr w:type="spellStart"/>
+      <w:r>
+        <w:t>optional</w:t>
+      </w:r>
+      <w:proofErr w:type="spellEnd"/>
     </w:p>
   </w:footnote>
 </w:footnotes>
@@ -3853,7 +4087,7 @@
 </file>
 
 <file path=customXml/itemProps1.xml><?xml version="1.0" encoding="utf-8"?>
-<ds:datastoreItem xmlns:ds="http://schemas.openxmlformats.org/officeDocument/2006/customXml" ds:itemID="{572144A6-AE0F-9A4B-A5A7-5EF342BA9CA9}">
+<ds:datastoreItem xmlns:ds="http://schemas.openxmlformats.org/officeDocument/2006/customXml" ds:itemID="{BAD2A3FC-ED2F-1C46-8DCB-DED4C6A8F9C3}">
   <ds:schemaRefs>
     <ds:schemaRef ds:uri="http://schemas.openxmlformats.org/officeDocument/2006/bibliography"/>
   </ds:schemaRefs>

</xml_diff>

<commit_message>
Finished work - testing functionality
</commit_message>
<xml_diff>
--- a/Semester_3/SOI/plans_for_tasks/Koncepcja_t6.docx
+++ b/Semester_3/SOI/plans_for_tasks/Koncepcja_t6.docx
@@ -186,12 +186,7 @@
       </w:r>
       <w:proofErr w:type="spellEnd"/>
       <w:r>
-        <w:t>, wywołujące określone funkcje z prog</w:t>
-      </w:r>
-      <w:bookmarkStart w:id="0" w:name="_GoBack"/>
-      <w:bookmarkEnd w:id="0"/>
-      <w:r>
-        <w:t>ramu w języku C++. Będą to komendy:</w:t>
+        <w:t>, wywołujące określone funkcje z programu w języku C++. Będą to komendy:</w:t>
       </w:r>
     </w:p>
     <w:p>
@@ -219,7 +214,13 @@
       </w:r>
       <w:proofErr w:type="spellEnd"/>
       <w:r>
-        <w:t xml:space="preserve">(B)] </w:t>
+        <w:t>(B)</w:t>
+      </w:r>
+      <w:r>
+        <w:t>(o)</w:t>
+      </w:r>
+      <w:r>
+        <w:t xml:space="preserve">] </w:t>
       </w:r>
       <w:r>
         <w:t>[</w:t>
@@ -377,7 +378,12 @@
       </w:r>
       <w:proofErr w:type="spellStart"/>
       <w:r>
-        <w:t>diskName</w:t>
+        <w:t>diskN</w:t>
+      </w:r>
+      <w:bookmarkStart w:id="0" w:name="_GoBack"/>
+      <w:bookmarkEnd w:id="0"/>
+      <w:r>
+        <w:t>ame</w:t>
       </w:r>
       <w:proofErr w:type="spellEnd"/>
       <w:r>
@@ -4087,7 +4093,7 @@
 </file>
 
 <file path=customXml/itemProps1.xml><?xml version="1.0" encoding="utf-8"?>
-<ds:datastoreItem xmlns:ds="http://schemas.openxmlformats.org/officeDocument/2006/customXml" ds:itemID="{BAD2A3FC-ED2F-1C46-8DCB-DED4C6A8F9C3}">
+<ds:datastoreItem xmlns:ds="http://schemas.openxmlformats.org/officeDocument/2006/customXml" ds:itemID="{B863AD9D-B8DC-6B46-BBC0-369D6433B759}">
   <ds:schemaRefs>
     <ds:schemaRef ds:uri="http://schemas.openxmlformats.org/officeDocument/2006/bibliography"/>
   </ds:schemaRefs>

</xml_diff>